<commit_message>
Update Software de administración para la empresa..docx
</commit_message>
<xml_diff>
--- a/Carpeta/Software de administración para la empresa..docx
+++ b/Carpeta/Software de administración para la empresa..docx
@@ -2451,7 +2451,23 @@
           <w:szCs w:val="21"/>
           <w:lang w:val="es-UY"/>
         </w:rPr>
-        <w:t>Creación de un software administrativo, accesible para el usuario, que garantice una organización adecuada en  la búsqueda y administración de datos.</w:t>
+        <w:t xml:space="preserve">Creación de un software administrativo, accesible para el usuario, que garantice una </w:t>
+      </w:r>
+      <w:r>
+        <w:rPr>
+          <w:sz w:val="21"/>
+          <w:szCs w:val="21"/>
+          <w:lang w:val="es-UY"/>
+        </w:rPr>
+        <w:t xml:space="preserve">organización adecuada en </w:t>
+      </w:r>
+      <w:r>
+        <w:rPr>
+          <w:sz w:val="21"/>
+          <w:szCs w:val="21"/>
+          <w:lang w:val="es-UY"/>
+        </w:rPr>
+        <w:t>la búsqueda y administración de datos.</w:t>
       </w:r>
     </w:p>
     <w:p>
@@ -2646,7 +2662,7 @@
           <w:szCs w:val="21"/>
           <w:lang w:val="es-UY"/>
         </w:rPr>
-        <w:t>Creación de un manual bilingüe para facilitar el uso del programa.</w:t>
+        <w:t xml:space="preserve">Software de bajos requerimientos. </w:t>
       </w:r>
     </w:p>
     <w:p>
@@ -2668,62 +2684,18 @@
           <w:szCs w:val="21"/>
           <w:lang w:val="es-UY"/>
         </w:rPr>
-        <w:t xml:space="preserve">Software de bajos requerimientos. </w:t>
+        <w:t>Utilización correcta y adecuada de los principios y bases de la ingeniería de software.</w:t>
       </w:r>
     </w:p>
     <w:p>
       <w:pPr>
         <w:pStyle w:val="Normal1"/>
-        <w:numPr>
-          <w:ilvl w:val="0"/>
-          <w:numId w:val="17"/>
-        </w:numPr>
         <w:rPr>
           <w:sz w:val="21"/>
           <w:szCs w:val="21"/>
           <w:lang w:val="es-UY"/>
         </w:rPr>
       </w:pPr>
-      <w:r>
-        <w:rPr>
-          <w:sz w:val="21"/>
-          <w:szCs w:val="21"/>
-          <w:lang w:val="es-UY"/>
-        </w:rPr>
-        <w:t>Utilización correcta y adecuada de los principios y bases de la ingeniería de software.</w:t>
-      </w:r>
-    </w:p>
-    <w:p>
-      <w:pPr>
-        <w:pStyle w:val="Normal1"/>
-        <w:numPr>
-          <w:ilvl w:val="0"/>
-          <w:numId w:val="17"/>
-        </w:numPr>
-        <w:rPr>
-          <w:sz w:val="21"/>
-          <w:szCs w:val="21"/>
-          <w:lang w:val="es-UY"/>
-        </w:rPr>
-      </w:pPr>
-      <w:r>
-        <w:rPr>
-          <w:sz w:val="21"/>
-          <w:szCs w:val="21"/>
-          <w:lang w:val="es-UY"/>
-        </w:rPr>
-        <w:t xml:space="preserve">Utilización correcta y adecuada de los principios y bases de la ingeniería de software. </w:t>
-      </w:r>
-    </w:p>
-    <w:p>
-      <w:pPr>
-        <w:pStyle w:val="Normal1"/>
-        <w:rPr>
-          <w:sz w:val="21"/>
-          <w:szCs w:val="21"/>
-          <w:lang w:val="es-UY"/>
-        </w:rPr>
-      </w:pPr>
     </w:p>
     <w:p>
       <w:pPr>
@@ -3082,7 +3054,19 @@
         <w:rPr>
           <w:lang w:val="es-UY"/>
         </w:rPr>
-        <w:t xml:space="preserve"> conocimientos de los técnicos abarca los entornos tecnológicos de: Base de datos (MySQL) y los lenguajes de programación de Java y. Net</w:t>
+        <w:t xml:space="preserve"> conocimientos de los técnicos abarca los entornos tecnológicos de: Base de datos (MySQL) y los lengu</w:t>
+      </w:r>
+      <w:r>
+        <w:rPr>
+          <w:lang w:val="es-UY"/>
+        </w:rPr>
+        <w:t>ajes de programación de Java y .</w:t>
+      </w:r>
+      <w:r>
+        <w:rPr>
+          <w:lang w:val="es-UY"/>
+        </w:rPr>
+        <w:t>Net</w:t>
       </w:r>
       <w:r>
         <w:rPr>
@@ -3347,7 +3331,7 @@
           <w:szCs w:val="21"/>
           <w:lang w:val="es-UY"/>
         </w:rPr>
-        <w:t xml:space="preserve">La empresa de software denominada Nu-CaBuPa.SRL está comprometida con el cumplir de las necesidades y deseos de los clientes, tanto como el análisis de procedimientos aplicados en búsqueda de optimizaciones </w:t>
+        <w:t xml:space="preserve">Brindar nuevos métodos y tecnologías para así ayudar al desarrollo en el área informática de empresas externas a esta. </w:t>
       </w:r>
     </w:p>
     <w:p>
@@ -3357,21 +3341,22 @@
           <w:lang w:val="es-UY"/>
         </w:rPr>
       </w:pPr>
-      <w:r>
+    </w:p>
+    <w:p>
+      <w:pPr>
+        <w:jc w:val="center"/>
         <w:rPr>
           <w:szCs w:val="21"/>
           <w:lang w:val="es-UY"/>
         </w:rPr>
-        <w:t xml:space="preserve"> implementaciones de las mismas. Todo a manera de seguir brindando productos de calidad, cumpliendo con las expectativas de los clientes y el nivel exigido por el mercado. Brindando nuevos métodos y tecnologías, y sucesivamente, competitividad.</w:t>
-      </w:r>
-    </w:p>
-    <w:p>
-      <w:pPr>
+      </w:pPr>
+      <w:r>
         <w:rPr>
           <w:szCs w:val="21"/>
           <w:lang w:val="es-UY"/>
         </w:rPr>
-      </w:pPr>
+        <w:t>Visión:</w:t>
+      </w:r>
     </w:p>
     <w:p>
       <w:pPr>
@@ -3381,37 +3366,23 @@
           <w:lang w:val="es-UY"/>
         </w:rPr>
       </w:pPr>
-      <w:r>
+    </w:p>
+    <w:p>
+      <w:pPr>
+        <w:jc w:val="left"/>
         <w:rPr>
           <w:szCs w:val="21"/>
           <w:lang w:val="es-UY"/>
         </w:rPr>
-        <w:t>Visión:</w:t>
-      </w:r>
-    </w:p>
-    <w:p>
-      <w:pPr>
-        <w:jc w:val="center"/>
+      </w:pPr>
+    </w:p>
+    <w:p>
+      <w:pPr>
         <w:rPr>
           <w:szCs w:val="21"/>
           <w:lang w:val="es-UY"/>
         </w:rPr>
       </w:pPr>
-    </w:p>
-    <w:p>
-      <w:pPr>
-        <w:rPr>
-          <w:szCs w:val="21"/>
-          <w:lang w:val="es-UY"/>
-        </w:rPr>
-      </w:pPr>
-      <w:r>
-        <w:rPr>
-          <w:szCs w:val="21"/>
-          <w:lang w:val="es-UY"/>
-        </w:rPr>
-        <w:t>Como empresa deseamos alcanzar un nivel de referencia internacional en cuanto a tecnología se refiere. Solucionar los problemas que el mundo tecnológico presente y crear nuevos estándares. Mantenernos actualizados a los últimos procedimientos informáticos e indirectamente iniciando nuevos avances debido a la necesidad del cambio. Siendo reconocida no por la velocidad, ni cantidad, si no calidad y el impacto.</w:t>
-      </w:r>
     </w:p>
     <w:p>
       <w:pPr>
@@ -3503,23 +3474,7 @@
           <w:szCs w:val="21"/>
           <w:lang w:val="es-UY"/>
         </w:rPr>
-        <w:t xml:space="preserve">-Optimizar </w:t>
-      </w:r>
-      <w:r>
-        <w:rPr>
-          <w:sz w:val="21"/>
-          <w:szCs w:val="21"/>
-          <w:lang w:val="es-UY"/>
-        </w:rPr>
-        <w:t>el tiempo de producción en un 47</w:t>
-      </w:r>
-      <w:r>
-        <w:rPr>
-          <w:sz w:val="21"/>
-          <w:szCs w:val="21"/>
-          <w:lang w:val="es-UY"/>
-        </w:rPr>
-        <w:t>%.</w:t>
+        <w:t>Como empresa deseamos alcanzar un nivel de referencia internacional en cuanto a tecnología se refiere. Solucionar los problemas que el mundo tecnológico presente y crear nuevos estándares. Mantenernos actualizados a los últimos procedimientos informáticos e indirectamente iniciando nuevos avances debido a la necesidad del cambio. Siendo reconocida no por la velocidad, ni cantidad, si no calidad y el impacto.</w:t>
       </w:r>
     </w:p>
     <w:p>
@@ -4373,7 +4328,23 @@
                 <w:sz w:val="22"/>
                 <w:lang w:val="es-UY"/>
               </w:rPr>
-              <w:t>Incapacidad de aceptar muchos trabajos.</w:t>
+              <w:t>Incapacidad de aceptar</w:t>
+            </w:r>
+            <w:r>
+              <w:rPr>
+                <w:rFonts w:ascii="Calibri" w:eastAsia="Calibri" w:hAnsi="Calibri" w:cs="Times New Roman"/>
+                <w:sz w:val="22"/>
+                <w:lang w:val="es-UY"/>
+              </w:rPr>
+              <w:t xml:space="preserve"> varios proyectos simultáneamente</w:t>
+            </w:r>
+            <w:r>
+              <w:rPr>
+                <w:rFonts w:ascii="Calibri" w:eastAsia="Calibri" w:hAnsi="Calibri" w:cs="Times New Roman"/>
+                <w:sz w:val="22"/>
+                <w:lang w:val="es-UY"/>
+              </w:rPr>
+              <w:t>.</w:t>
             </w:r>
           </w:p>
           <w:p>
@@ -4495,7 +4466,15 @@
                 <w:sz w:val="22"/>
                 <w:lang w:val="es-UY"/>
               </w:rPr>
-              <w:t>Tendencia a un ahorro de recursos y cuidados en las inversiones.</w:t>
+              <w:t xml:space="preserve">Económica en estado de ahorro y en estado de </w:t>
+            </w:r>
+            <w:r>
+              <w:rPr>
+                <w:rFonts w:ascii="Calibri" w:eastAsia="Calibri" w:hAnsi="Calibri" w:cs="Times New Roman"/>
+                <w:sz w:val="22"/>
+                <w:lang w:val="es-UY"/>
+              </w:rPr>
+              <w:t>inversiones.</w:t>
             </w:r>
           </w:p>
           <w:p>
@@ -23109,7 +23088,7 @@
         <w:noProof/>
         <w:lang w:val="es-US"/>
       </w:rPr>
-      <w:t>2</w:t>
+      <w:t>6</w:t>
     </w:r>
     <w:r>
       <w:rPr>

</xml_diff>